<commit_message>
cahier de charge - logo - countenue
</commit_message>
<xml_diff>
--- a/Perso/Contenue du site.docx
+++ b/Perso/Contenue du site.docx
@@ -94,6 +94,18 @@
         <w:pStyle w:val="ListParagraph"/>
         <w:numPr>
           <w:ilvl w:val="0"/>
+          <w:numId w:val="12"/>
+        </w:numPr>
+      </w:pPr>
+      <w:r>
+        <w:t>Bouton chercher</w:t>
+      </w:r>
+    </w:p>
+    <w:p>
+      <w:pPr>
+        <w:pStyle w:val="ListParagraph"/>
+        <w:numPr>
+          <w:ilvl w:val="0"/>
           <w:numId w:val="2"/>
         </w:numPr>
       </w:pPr>
@@ -302,6 +314,26 @@
         </w:numPr>
       </w:pPr>
       <w:r>
+        <w:t xml:space="preserve">Nom </w:t>
+      </w:r>
+      <w:proofErr w:type="gramStart"/>
+      <w:r>
+        <w:t>du</w:t>
+      </w:r>
+      <w:proofErr w:type="gramEnd"/>
+      <w:r>
+        <w:t xml:space="preserve"> machine qui est en panne</w:t>
+      </w:r>
+    </w:p>
+    <w:p>
+      <w:pPr>
+        <w:pStyle w:val="ListParagraph"/>
+        <w:numPr>
+          <w:ilvl w:val="0"/>
+          <w:numId w:val="4"/>
+        </w:numPr>
+      </w:pPr>
+      <w:r>
         <w:t>Catégorie (Hardware, Software, Accès, Autre demande)</w:t>
       </w:r>
     </w:p>
@@ -322,6 +354,21 @@
         <w:pStyle w:val="ListParagraph"/>
         <w:numPr>
           <w:ilvl w:val="0"/>
+          <w:numId w:val="4"/>
+        </w:numPr>
+      </w:pPr>
+      <w:r>
+        <w:t>Cachés : IP, Nom PC</w:t>
+      </w:r>
+      <w:r>
+        <w:t>, date et heures</w:t>
+      </w:r>
+    </w:p>
+    <w:p>
+      <w:pPr>
+        <w:pStyle w:val="ListParagraph"/>
+        <w:numPr>
+          <w:ilvl w:val="0"/>
           <w:numId w:val="3"/>
         </w:numPr>
       </w:pPr>
@@ -364,7 +411,23 @@
         </w:numPr>
       </w:pPr>
       <w:r>
-        <w:t>Pop-Up « Merci pour votre ticket, nous allons la traiter au plus vite »</w:t>
+        <w:t>P</w:t>
+      </w:r>
+      <w:r>
+        <w:t xml:space="preserve">op-Up « Merci pour votre ticket, voici le numéro du ticket 1293XP, </w:t>
+      </w:r>
+      <w:r>
+        <w:rPr>
+          <w:b/>
+          <w:bCs/>
+        </w:rPr>
+        <w:t>Note :</w:t>
+      </w:r>
+      <w:r>
+        <w:t xml:space="preserve"> Garder bien le numéro du ticket pour le suivi</w:t>
+      </w:r>
+      <w:r>
+        <w:t>»</w:t>
       </w:r>
     </w:p>
     <w:p>
@@ -506,13 +569,14 @@
         </w:numPr>
       </w:pPr>
       <w:r>
-        <w:t>Page Chercher un ticket</w:t>
-      </w:r>
-    </w:p>
-    <w:p>
-      <w:pPr>
-        <w:pStyle w:val="ListParagraph"/>
-      </w:pPr>
+        <w:t xml:space="preserve">Page </w:t>
+      </w:r>
+      <w:r>
+        <w:t>Suivi d’</w:t>
+      </w:r>
+      <w:r>
+        <w:t>un ticket</w:t>
+      </w:r>
       <w:bookmarkStart w:id="0" w:name="_GoBack"/>
       <w:bookmarkEnd w:id="0"/>
     </w:p>

</xml_diff>